<commit_message>
Finalização parcial Sprint 1
</commit_message>
<xml_diff>
--- a/IA-and-IOT/IA_Documentacao_App_de_Acompanhamento_Odontológico.docx
+++ b/IA-and-IOT/IA_Documentacao_App_de_Acompanhamento_Odontológico.docx
@@ -386,7 +386,7 @@
           <w:szCs w:val="22"/>
           <w:lang w:val="pt-BR"/>
         </w:rPr>
-        <w:id w:val="1952041051"/>
+        <w:id w:val="-1569267833"/>
         <w:docPartObj>
           <w:docPartGallery w:val="Table of Contents"/>
           <w:docPartUnique/>
@@ -435,7 +435,7 @@
           <w:r>
             <w:fldChar w:fldCharType="separate"/>
           </w:r>
-          <w:hyperlink w:anchor="_Toc178963843" w:history="1">
+          <w:hyperlink w:anchor="_Toc178975227" w:history="1">
             <w:r>
               <w:rPr>
                 <w:rStyle w:val="Hyperlink"/>
@@ -466,7 +466,7 @@
                 <w:noProof/>
                 <w:webHidden/>
               </w:rPr>
-              <w:instrText xml:space="preserve"> PAGEREF _Toc178963843 \h </w:instrText>
+              <w:instrText xml:space="preserve"> PAGEREF _Toc178975227 \h </w:instrText>
             </w:r>
             <w:r>
               <w:rPr>
@@ -513,7 +513,7 @@
               <w14:ligatures w14:val="standardContextual"/>
             </w:rPr>
           </w:pPr>
-          <w:hyperlink w:anchor="_Toc178963844" w:history="1">
+          <w:hyperlink w:anchor="_Toc178975228" w:history="1">
             <w:r>
               <w:rPr>
                 <w:rStyle w:val="Hyperlink"/>
@@ -523,7 +523,7 @@
                 <w:noProof/>
                 <w:lang w:eastAsia="pt-BR"/>
               </w:rPr>
-              <w:t>Modelo lógico e físico</w:t>
+              <w:t>Análise Preditiva: Prevenção de Problemas Bucais Futuros</w:t>
             </w:r>
             <w:r>
               <w:rPr>
@@ -544,7 +544,7 @@
                 <w:noProof/>
                 <w:webHidden/>
               </w:rPr>
-              <w:instrText xml:space="preserve"> PAGEREF _Toc178963844 \h </w:instrText>
+              <w:instrText xml:space="preserve"> PAGEREF _Toc178975228 \h </w:instrText>
             </w:r>
             <w:r>
               <w:rPr>
@@ -591,141 +591,7 @@
               <w14:ligatures w14:val="standardContextual"/>
             </w:rPr>
           </w:pPr>
-          <w:hyperlink w:anchor="_Toc178963845" w:history="1">
-            <w:r>
-              <w:rPr>
-                <w:noProof/>
-                <w:webHidden/>
-              </w:rPr>
-              <w:tab/>
-            </w:r>
-            <w:r>
-              <w:rPr>
-                <w:noProof/>
-                <w:webHidden/>
-              </w:rPr>
-              <w:fldChar w:fldCharType="begin"/>
-            </w:r>
-            <w:r>
-              <w:rPr>
-                <w:noProof/>
-                <w:webHidden/>
-              </w:rPr>
-              <w:instrText xml:space="preserve"> PAGEREF _Toc178963845 \h </w:instrText>
-            </w:r>
-            <w:r>
-              <w:rPr>
-                <w:noProof/>
-                <w:webHidden/>
-              </w:rPr>
-            </w:r>
-            <w:r>
-              <w:rPr>
-                <w:noProof/>
-                <w:webHidden/>
-              </w:rPr>
-              <w:fldChar w:fldCharType="separate"/>
-            </w:r>
-            <w:r>
-              <w:rPr>
-                <w:noProof/>
-                <w:webHidden/>
-              </w:rPr>
-              <w:t>4</w:t>
-            </w:r>
-            <w:r>
-              <w:rPr>
-                <w:noProof/>
-                <w:webHidden/>
-              </w:rPr>
-              <w:fldChar w:fldCharType="end"/>
-            </w:r>
-          </w:hyperlink>
-        </w:p>
-        <w:p>
-          <w:pPr>
-            <w:pStyle w:val="Sumrio3"/>
-            <w:tabs>
-              <w:tab w:val="right" w:leader="dot" w:pos="9061"/>
-            </w:tabs>
-            <w:rPr>
-              <w:rFonts w:eastAsiaTheme="minorEastAsia"/>
-              <w:noProof/>
-              <w:kern w:val="2"/>
-              <w:sz w:val="24"/>
-              <w:szCs w:val="24"/>
-              <w:lang w:eastAsia="pt-BR"/>
-              <w14:ligatures w14:val="standardContextual"/>
-            </w:rPr>
-          </w:pPr>
-          <w:hyperlink w:anchor="_Toc178963846" w:history="1">
-            <w:r>
-              <w:rPr>
-                <w:noProof/>
-                <w:webHidden/>
-              </w:rPr>
-              <w:tab/>
-            </w:r>
-            <w:r>
-              <w:rPr>
-                <w:noProof/>
-                <w:webHidden/>
-              </w:rPr>
-              <w:fldChar w:fldCharType="begin"/>
-            </w:r>
-            <w:r>
-              <w:rPr>
-                <w:noProof/>
-                <w:webHidden/>
-              </w:rPr>
-              <w:instrText xml:space="preserve"> PAGEREF _Toc178963846 \h </w:instrText>
-            </w:r>
-            <w:r>
-              <w:rPr>
-                <w:noProof/>
-                <w:webHidden/>
-              </w:rPr>
-            </w:r>
-            <w:r>
-              <w:rPr>
-                <w:noProof/>
-                <w:webHidden/>
-              </w:rPr>
-              <w:fldChar w:fldCharType="separate"/>
-            </w:r>
-            <w:r>
-              <w:rPr>
-                <w:noProof/>
-                <w:webHidden/>
-              </w:rPr>
-              <w:t>4</w:t>
-            </w:r>
-            <w:r>
-              <w:rPr>
-                <w:noProof/>
-                <w:webHidden/>
-              </w:rPr>
-              <w:fldChar w:fldCharType="end"/>
-            </w:r>
-          </w:hyperlink>
-        </w:p>
-        <w:p>
-          <w:pPr>
-            <w:pStyle w:val="Sumrio3"/>
-            <w:tabs>
-              <w:tab w:val="right" w:leader="dot" w:pos="9061"/>
-            </w:tabs>
-            <w:rPr>
-              <w:rFonts w:eastAsiaTheme="minorEastAsia"/>
-              <w:noProof/>
-              <w:kern w:val="2"/>
-              <w:sz w:val="24"/>
-              <w:szCs w:val="24"/>
-              <w:lang w:eastAsia="pt-BR"/>
-              <w14:ligatures w14:val="standardContextual"/>
-            </w:rPr>
-          </w:pPr>
-          <w:hyperlink w:anchor="_Toc178963847" w:history="1">
+          <w:hyperlink w:anchor="_Toc178975229" w:history="1">
             <w:r>
               <w:rPr>
                 <w:rStyle w:val="Hyperlink"/>
@@ -735,7 +601,7 @@
                 <w:noProof/>
                 <w:lang w:eastAsia="pt-BR"/>
               </w:rPr>
-              <w:t>Estrutura do Banco de Dados e Relacionamentos</w:t>
+              <w:t>Bibliotecas e conceitos que seão usados para o desenvolvimento:</w:t>
             </w:r>
             <w:r>
               <w:rPr>
@@ -756,7 +622,7 @@
                 <w:noProof/>
                 <w:webHidden/>
               </w:rPr>
-              <w:instrText xml:space="preserve"> PAGEREF _Toc178963847 \h </w:instrText>
+              <w:instrText xml:space="preserve"> PAGEREF _Toc178975229 \h </w:instrText>
             </w:r>
             <w:r>
               <w:rPr>
@@ -788,84 +654,6 @@
           </w:hyperlink>
         </w:p>
         <w:p>
-          <w:pPr>
-            <w:pStyle w:val="Sumrio3"/>
-            <w:tabs>
-              <w:tab w:val="right" w:leader="dot" w:pos="9061"/>
-            </w:tabs>
-            <w:rPr>
-              <w:rFonts w:eastAsiaTheme="minorEastAsia"/>
-              <w:noProof/>
-              <w:kern w:val="2"/>
-              <w:sz w:val="24"/>
-              <w:szCs w:val="24"/>
-              <w:lang w:eastAsia="pt-BR"/>
-              <w14:ligatures w14:val="standardContextual"/>
-            </w:rPr>
-          </w:pPr>
-          <w:hyperlink w:anchor="_Toc178963848" w:history="1">
-            <w:r>
-              <w:rPr>
-                <w:rStyle w:val="Hyperlink"/>
-                <w:rFonts w:ascii="Arial" w:eastAsia="Times New Roman" w:hAnsi="Arial" w:cs="Arial"/>
-                <w:b/>
-                <w:bCs/>
-                <w:noProof/>
-                <w:lang w:eastAsia="pt-BR"/>
-              </w:rPr>
-              <w:t>Link vídeo (inserção de dados nas tabelas):</w:t>
-            </w:r>
-            <w:r>
-              <w:rPr>
-                <w:noProof/>
-                <w:webHidden/>
-              </w:rPr>
-              <w:tab/>
-            </w:r>
-            <w:r>
-              <w:rPr>
-                <w:noProof/>
-                <w:webHidden/>
-              </w:rPr>
-              <w:fldChar w:fldCharType="begin"/>
-            </w:r>
-            <w:r>
-              <w:rPr>
-                <w:noProof/>
-                <w:webHidden/>
-              </w:rPr>
-              <w:instrText xml:space="preserve"> PAGEREF _Toc178963848 \h </w:instrText>
-            </w:r>
-            <w:r>
-              <w:rPr>
-                <w:noProof/>
-                <w:webHidden/>
-              </w:rPr>
-            </w:r>
-            <w:r>
-              <w:rPr>
-                <w:noProof/>
-                <w:webHidden/>
-              </w:rPr>
-              <w:fldChar w:fldCharType="separate"/>
-            </w:r>
-            <w:r>
-              <w:rPr>
-                <w:noProof/>
-                <w:webHidden/>
-              </w:rPr>
-              <w:t>7</w:t>
-            </w:r>
-            <w:r>
-              <w:rPr>
-                <w:noProof/>
-                <w:webHidden/>
-              </w:rPr>
-              <w:fldChar w:fldCharType="end"/>
-            </w:r>
-          </w:hyperlink>
-        </w:p>
-        <w:p>
           <w:r>
             <w:rPr>
               <w:b/>
@@ -953,7 +741,7 @@
           <w:lang w:eastAsia="pt-BR"/>
         </w:rPr>
       </w:pPr>
-      <w:bookmarkStart w:id="3" w:name="_Toc178963843"/>
+      <w:bookmarkStart w:id="3" w:name="_Toc178975227"/>
       <w:r>
         <w:rPr>
           <w:rFonts w:ascii="Arial" w:eastAsia="Times New Roman" w:hAnsi="Arial" w:cs="Arial"/>
@@ -1094,12 +882,8 @@
           <w:lang w:eastAsia="pt-BR"/>
         </w:rPr>
       </w:pPr>
-    </w:p>
-    <w:p>
-      <w:pPr>
-        <w:spacing w:before="100" w:beforeAutospacing="1" w:after="100" w:afterAutospacing="1" w:line="240" w:lineRule="auto"/>
-        <w:jc w:val="both"/>
-        <w:outlineLvl w:val="2"/>
+      <w:bookmarkStart w:id="4" w:name="_Toc178975228"/>
+      <w:r>
         <w:rPr>
           <w:rFonts w:ascii="Arial" w:eastAsia="Times New Roman" w:hAnsi="Arial" w:cs="Arial"/>
           <w:b/>
@@ -1108,8 +892,1043 @@
           <w:szCs w:val="27"/>
           <w:lang w:eastAsia="pt-BR"/>
         </w:rPr>
-      </w:pPr>
-    </w:p>
+        <w:lastRenderedPageBreak/>
+        <w:t>Análise Preditiva: Prevenção de Problemas Bucais Futuros</w:t>
+      </w:r>
+      <w:bookmarkEnd w:id="4"/>
+    </w:p>
+    <w:p>
+      <w:pPr>
+        <w:pStyle w:val="PargrafodaLista"/>
+        <w:numPr>
+          <w:ilvl w:val="0"/>
+          <w:numId w:val="14"/>
+        </w:numPr>
+        <w:rPr>
+          <w:sz w:val="28"/>
+          <w:szCs w:val="28"/>
+        </w:rPr>
+      </w:pPr>
+      <w:r>
+        <w:rPr>
+          <w:sz w:val="28"/>
+          <w:szCs w:val="28"/>
+        </w:rPr>
+        <w:t>Introdução</w:t>
+      </w:r>
+    </w:p>
+    <w:p>
+      <w:pPr>
+        <w:pStyle w:val="PargrafodaLista"/>
+        <w:numPr>
+          <w:ilvl w:val="1"/>
+          <w:numId w:val="14"/>
+        </w:numPr>
+        <w:rPr>
+          <w:sz w:val="28"/>
+          <w:szCs w:val="28"/>
+        </w:rPr>
+      </w:pPr>
+      <w:r>
+        <w:rPr>
+          <w:sz w:val="28"/>
+          <w:szCs w:val="28"/>
+        </w:rPr>
+        <w:t>O módulo de Análise Preditiva é uma componente crucial do aplicativo de acompanhamento de tratamento odontológico da Odontoprev. Este sistema utilizará técnicas avançadas de Machine Learning e Inteligência Artificial para prever a probabilidade de problemas bucais futuros com base nos hábitos atuais e no histórico do paciente.</w:t>
+      </w:r>
+    </w:p>
+    <w:p>
+      <w:pPr>
+        <w:pStyle w:val="PargrafodaLista"/>
+        <w:ind w:left="1440"/>
+        <w:rPr>
+          <w:sz w:val="28"/>
+          <w:szCs w:val="28"/>
+        </w:rPr>
+      </w:pPr>
+    </w:p>
+    <w:p>
+      <w:pPr>
+        <w:pStyle w:val="PargrafodaLista"/>
+        <w:numPr>
+          <w:ilvl w:val="0"/>
+          <w:numId w:val="14"/>
+        </w:numPr>
+        <w:rPr>
+          <w:sz w:val="28"/>
+          <w:szCs w:val="28"/>
+        </w:rPr>
+      </w:pPr>
+      <w:r>
+        <w:rPr>
+          <w:sz w:val="28"/>
+          <w:szCs w:val="28"/>
+        </w:rPr>
+        <w:t>Objetivo</w:t>
+      </w:r>
+    </w:p>
+    <w:p>
+      <w:pPr>
+        <w:pStyle w:val="PargrafodaLista"/>
+        <w:numPr>
+          <w:ilvl w:val="1"/>
+          <w:numId w:val="14"/>
+        </w:numPr>
+        <w:rPr>
+          <w:sz w:val="28"/>
+          <w:szCs w:val="28"/>
+        </w:rPr>
+      </w:pPr>
+      <w:r>
+        <w:rPr>
+          <w:sz w:val="28"/>
+          <w:szCs w:val="28"/>
+        </w:rPr>
+        <w:t>O principal objetivo deste módulo é fornecer aos dentistas e pacientes uma ferramenta proativa que permita:</w:t>
+      </w:r>
+    </w:p>
+    <w:p>
+      <w:pPr>
+        <w:pStyle w:val="PargrafodaLista"/>
+        <w:numPr>
+          <w:ilvl w:val="1"/>
+          <w:numId w:val="14"/>
+        </w:numPr>
+        <w:rPr>
+          <w:sz w:val="28"/>
+          <w:szCs w:val="28"/>
+        </w:rPr>
+      </w:pPr>
+      <w:r>
+        <w:rPr>
+          <w:sz w:val="28"/>
+          <w:szCs w:val="28"/>
+        </w:rPr>
+        <w:t>Identificar pacientes com alto risco de desenvolver problemas bucais específicos.</w:t>
+      </w:r>
+    </w:p>
+    <w:p>
+      <w:pPr>
+        <w:pStyle w:val="PargrafodaLista"/>
+        <w:numPr>
+          <w:ilvl w:val="1"/>
+          <w:numId w:val="14"/>
+        </w:numPr>
+        <w:rPr>
+          <w:sz w:val="28"/>
+          <w:szCs w:val="28"/>
+        </w:rPr>
+      </w:pPr>
+      <w:r>
+        <w:rPr>
+          <w:sz w:val="28"/>
+          <w:szCs w:val="28"/>
+        </w:rPr>
+        <w:t>Personalizar planos de prevenção baseados em dados individuais.</w:t>
+      </w:r>
+    </w:p>
+    <w:p>
+      <w:pPr>
+        <w:pStyle w:val="PargrafodaLista"/>
+        <w:numPr>
+          <w:ilvl w:val="1"/>
+          <w:numId w:val="14"/>
+        </w:numPr>
+        <w:rPr>
+          <w:sz w:val="28"/>
+          <w:szCs w:val="28"/>
+        </w:rPr>
+      </w:pPr>
+      <w:r>
+        <w:rPr>
+          <w:sz w:val="28"/>
+          <w:szCs w:val="28"/>
+        </w:rPr>
+        <w:t>Incentivar mudanças de hábitos para melhorar a saúde bucal a longo prazo.</w:t>
+      </w:r>
+    </w:p>
+    <w:p>
+      <w:pPr>
+        <w:pStyle w:val="PargrafodaLista"/>
+        <w:ind w:left="1440"/>
+        <w:rPr>
+          <w:sz w:val="28"/>
+          <w:szCs w:val="28"/>
+        </w:rPr>
+      </w:pPr>
+    </w:p>
+    <w:p>
+      <w:pPr>
+        <w:pStyle w:val="PargrafodaLista"/>
+        <w:numPr>
+          <w:ilvl w:val="0"/>
+          <w:numId w:val="14"/>
+        </w:numPr>
+        <w:rPr>
+          <w:sz w:val="28"/>
+          <w:szCs w:val="28"/>
+        </w:rPr>
+      </w:pPr>
+      <w:r>
+        <w:rPr>
+          <w:sz w:val="28"/>
+          <w:szCs w:val="28"/>
+        </w:rPr>
+        <w:t>Dados Necessários</w:t>
+      </w:r>
+    </w:p>
+    <w:p>
+      <w:pPr>
+        <w:pStyle w:val="PargrafodaLista"/>
+        <w:numPr>
+          <w:ilvl w:val="1"/>
+          <w:numId w:val="14"/>
+        </w:numPr>
+        <w:rPr>
+          <w:sz w:val="28"/>
+          <w:szCs w:val="28"/>
+        </w:rPr>
+      </w:pPr>
+      <w:r>
+        <w:rPr>
+          <w:sz w:val="28"/>
+          <w:szCs w:val="28"/>
+        </w:rPr>
+        <w:t>Para uma previsão precisa, o sistema coletará e analisará os seguintes dados:</w:t>
+      </w:r>
+    </w:p>
+    <w:p>
+      <w:pPr>
+        <w:pStyle w:val="PargrafodaLista"/>
+        <w:numPr>
+          <w:ilvl w:val="1"/>
+          <w:numId w:val="14"/>
+        </w:numPr>
+        <w:rPr>
+          <w:sz w:val="28"/>
+          <w:szCs w:val="28"/>
+        </w:rPr>
+      </w:pPr>
+      <w:r>
+        <w:rPr>
+          <w:sz w:val="28"/>
+          <w:szCs w:val="28"/>
+        </w:rPr>
+        <w:t>Histórico médico-odontológico do paciente</w:t>
+      </w:r>
+    </w:p>
+    <w:p>
+      <w:pPr>
+        <w:pStyle w:val="PargrafodaLista"/>
+        <w:numPr>
+          <w:ilvl w:val="1"/>
+          <w:numId w:val="14"/>
+        </w:numPr>
+        <w:rPr>
+          <w:sz w:val="28"/>
+          <w:szCs w:val="28"/>
+        </w:rPr>
+      </w:pPr>
+      <w:r>
+        <w:rPr>
+          <w:sz w:val="28"/>
+          <w:szCs w:val="28"/>
+        </w:rPr>
+        <w:t xml:space="preserve">Hábitos de higiene bucal (frequência de escovação, uso de fio </w:t>
+      </w:r>
+      <w:proofErr w:type="gramStart"/>
+      <w:r>
+        <w:rPr>
+          <w:sz w:val="28"/>
+          <w:szCs w:val="28"/>
+        </w:rPr>
+        <w:t>dental, etc.</w:t>
+      </w:r>
+      <w:proofErr w:type="gramEnd"/>
+      <w:r>
+        <w:rPr>
+          <w:sz w:val="28"/>
+          <w:szCs w:val="28"/>
+        </w:rPr>
+        <w:t>)</w:t>
+      </w:r>
+    </w:p>
+    <w:p>
+      <w:pPr>
+        <w:pStyle w:val="PargrafodaLista"/>
+        <w:numPr>
+          <w:ilvl w:val="1"/>
+          <w:numId w:val="14"/>
+        </w:numPr>
+        <w:rPr>
+          <w:sz w:val="28"/>
+          <w:szCs w:val="28"/>
+        </w:rPr>
+      </w:pPr>
+      <w:r>
+        <w:rPr>
+          <w:sz w:val="28"/>
+          <w:szCs w:val="28"/>
+        </w:rPr>
+        <w:t>Resultados de exames anteriores</w:t>
+      </w:r>
+    </w:p>
+    <w:p>
+      <w:pPr>
+        <w:pStyle w:val="PargrafodaLista"/>
+        <w:numPr>
+          <w:ilvl w:val="1"/>
+          <w:numId w:val="14"/>
+        </w:numPr>
+        <w:rPr>
+          <w:sz w:val="28"/>
+          <w:szCs w:val="28"/>
+        </w:rPr>
+      </w:pPr>
+      <w:r>
+        <w:rPr>
+          <w:sz w:val="28"/>
+          <w:szCs w:val="28"/>
+        </w:rPr>
+        <w:t>Histórico de tratamentos</w:t>
+      </w:r>
+    </w:p>
+    <w:p>
+      <w:pPr>
+        <w:pStyle w:val="PargrafodaLista"/>
+        <w:numPr>
+          <w:ilvl w:val="1"/>
+          <w:numId w:val="14"/>
+        </w:numPr>
+        <w:rPr>
+          <w:sz w:val="28"/>
+          <w:szCs w:val="28"/>
+        </w:rPr>
+      </w:pPr>
+      <w:r>
+        <w:rPr>
+          <w:sz w:val="28"/>
+          <w:szCs w:val="28"/>
+        </w:rPr>
+        <w:t>Dados demográficos (idade, gênero, localização)</w:t>
+      </w:r>
+    </w:p>
+    <w:p>
+      <w:pPr>
+        <w:ind w:left="1080"/>
+        <w:rPr>
+          <w:sz w:val="28"/>
+          <w:szCs w:val="28"/>
+        </w:rPr>
+      </w:pPr>
+    </w:p>
+    <w:p>
+      <w:pPr>
+        <w:ind w:left="1080"/>
+        <w:rPr>
+          <w:sz w:val="28"/>
+          <w:szCs w:val="28"/>
+        </w:rPr>
+      </w:pPr>
+    </w:p>
+    <w:p>
+      <w:pPr>
+        <w:ind w:left="1080"/>
+        <w:rPr>
+          <w:sz w:val="28"/>
+          <w:szCs w:val="28"/>
+        </w:rPr>
+      </w:pPr>
+    </w:p>
+    <w:p>
+      <w:pPr>
+        <w:ind w:left="1080"/>
+        <w:rPr>
+          <w:sz w:val="28"/>
+          <w:szCs w:val="28"/>
+        </w:rPr>
+      </w:pPr>
+    </w:p>
+    <w:p>
+      <w:pPr>
+        <w:ind w:left="1080"/>
+        <w:rPr>
+          <w:sz w:val="28"/>
+          <w:szCs w:val="28"/>
+        </w:rPr>
+      </w:pPr>
+    </w:p>
+    <w:p>
+      <w:pPr>
+        <w:ind w:left="1080"/>
+        <w:rPr>
+          <w:sz w:val="28"/>
+          <w:szCs w:val="28"/>
+        </w:rPr>
+      </w:pPr>
+    </w:p>
+    <w:p>
+      <w:pPr>
+        <w:spacing w:before="100" w:beforeAutospacing="1" w:after="100" w:afterAutospacing="1" w:line="240" w:lineRule="auto"/>
+        <w:jc w:val="both"/>
+        <w:outlineLvl w:val="2"/>
+        <w:rPr>
+          <w:rFonts w:ascii="Arial" w:eastAsia="Times New Roman" w:hAnsi="Arial" w:cs="Arial"/>
+          <w:b/>
+          <w:bCs/>
+          <w:sz w:val="27"/>
+          <w:szCs w:val="27"/>
+          <w:lang w:eastAsia="pt-BR"/>
+        </w:rPr>
+      </w:pPr>
+      <w:bookmarkStart w:id="5" w:name="_Toc178975229"/>
+      <w:r>
+        <w:rPr>
+          <w:rFonts w:ascii="Arial" w:eastAsia="Times New Roman" w:hAnsi="Arial" w:cs="Arial"/>
+          <w:b/>
+          <w:bCs/>
+          <w:sz w:val="27"/>
+          <w:szCs w:val="27"/>
+          <w:lang w:eastAsia="pt-BR"/>
+        </w:rPr>
+        <w:lastRenderedPageBreak/>
+        <w:t xml:space="preserve">Bibliotecas e conceitos que </w:t>
+      </w:r>
+      <w:proofErr w:type="spellStart"/>
+      <w:r>
+        <w:rPr>
+          <w:rFonts w:ascii="Arial" w:eastAsia="Times New Roman" w:hAnsi="Arial" w:cs="Arial"/>
+          <w:b/>
+          <w:bCs/>
+          <w:sz w:val="27"/>
+          <w:szCs w:val="27"/>
+          <w:lang w:eastAsia="pt-BR"/>
+        </w:rPr>
+        <w:t>seão</w:t>
+      </w:r>
+      <w:proofErr w:type="spellEnd"/>
+      <w:r>
+        <w:rPr>
+          <w:rFonts w:ascii="Arial" w:eastAsia="Times New Roman" w:hAnsi="Arial" w:cs="Arial"/>
+          <w:b/>
+          <w:bCs/>
+          <w:sz w:val="27"/>
+          <w:szCs w:val="27"/>
+          <w:lang w:eastAsia="pt-BR"/>
+        </w:rPr>
+        <w:t xml:space="preserve"> usados para o desenvolvimento:</w:t>
+      </w:r>
+      <w:bookmarkEnd w:id="5"/>
+    </w:p>
+    <w:p>
+      <w:pPr>
+        <w:pStyle w:val="PargrafodaLista"/>
+        <w:rPr>
+          <w:sz w:val="28"/>
+          <w:szCs w:val="28"/>
+        </w:rPr>
+      </w:pPr>
+    </w:p>
+    <w:p>
+      <w:pPr>
+        <w:pStyle w:val="PargrafodaLista"/>
+        <w:numPr>
+          <w:ilvl w:val="0"/>
+          <w:numId w:val="14"/>
+        </w:numPr>
+        <w:rPr>
+          <w:sz w:val="28"/>
+          <w:szCs w:val="28"/>
+        </w:rPr>
+      </w:pPr>
+      <w:r>
+        <w:rPr>
+          <w:sz w:val="28"/>
+          <w:szCs w:val="28"/>
+        </w:rPr>
+        <w:t>Frameworks/bibliotecas Python:</w:t>
+      </w:r>
+    </w:p>
+    <w:p>
+      <w:pPr>
+        <w:pStyle w:val="PargrafodaLista"/>
+        <w:numPr>
+          <w:ilvl w:val="1"/>
+          <w:numId w:val="14"/>
+        </w:numPr>
+        <w:rPr>
+          <w:sz w:val="28"/>
+          <w:szCs w:val="28"/>
+        </w:rPr>
+      </w:pPr>
+      <w:proofErr w:type="spellStart"/>
+      <w:r>
+        <w:rPr>
+          <w:sz w:val="28"/>
+          <w:szCs w:val="28"/>
+        </w:rPr>
+        <w:t>Scikit-learn</w:t>
+      </w:r>
+      <w:proofErr w:type="spellEnd"/>
+      <w:r>
+        <w:rPr>
+          <w:sz w:val="28"/>
+          <w:szCs w:val="28"/>
+        </w:rPr>
+        <w:t>:</w:t>
+      </w:r>
+    </w:p>
+    <w:p>
+      <w:pPr>
+        <w:pStyle w:val="PargrafodaLista"/>
+        <w:numPr>
+          <w:ilvl w:val="2"/>
+          <w:numId w:val="14"/>
+        </w:numPr>
+        <w:rPr>
+          <w:sz w:val="28"/>
+          <w:szCs w:val="28"/>
+        </w:rPr>
+      </w:pPr>
+      <w:r>
+        <w:rPr>
+          <w:sz w:val="28"/>
+          <w:szCs w:val="28"/>
+        </w:rPr>
+        <w:t>Principal biblioteca para implementação de modelos de machine learning</w:t>
+      </w:r>
+    </w:p>
+    <w:p>
+      <w:pPr>
+        <w:pStyle w:val="PargrafodaLista"/>
+        <w:numPr>
+          <w:ilvl w:val="2"/>
+          <w:numId w:val="14"/>
+        </w:numPr>
+        <w:rPr>
+          <w:sz w:val="28"/>
+          <w:szCs w:val="28"/>
+        </w:rPr>
+      </w:pPr>
+      <w:r>
+        <w:rPr>
+          <w:sz w:val="28"/>
+          <w:szCs w:val="28"/>
+        </w:rPr>
+        <w:t>Oferece uma ampla gama de algoritmos de classificação e regressão.</w:t>
+      </w:r>
+    </w:p>
+    <w:p>
+      <w:pPr>
+        <w:pStyle w:val="PargrafodaLista"/>
+        <w:numPr>
+          <w:ilvl w:val="2"/>
+          <w:numId w:val="14"/>
+        </w:numPr>
+        <w:rPr>
+          <w:sz w:val="28"/>
+          <w:szCs w:val="28"/>
+        </w:rPr>
+      </w:pPr>
+      <w:r>
+        <w:rPr>
+          <w:sz w:val="28"/>
+          <w:szCs w:val="28"/>
+        </w:rPr>
+        <w:t>Inclui ferramentas para pré-processamento de dados, seleção de features e avaliação de modelos.</w:t>
+      </w:r>
+    </w:p>
+    <w:p>
+      <w:pPr>
+        <w:rPr>
+          <w:sz w:val="28"/>
+          <w:szCs w:val="28"/>
+        </w:rPr>
+      </w:pPr>
+    </w:p>
+    <w:p>
+      <w:pPr>
+        <w:pStyle w:val="PargrafodaLista"/>
+        <w:numPr>
+          <w:ilvl w:val="1"/>
+          <w:numId w:val="14"/>
+        </w:numPr>
+        <w:rPr>
+          <w:sz w:val="28"/>
+          <w:szCs w:val="28"/>
+        </w:rPr>
+      </w:pPr>
+      <w:r>
+        <w:rPr>
+          <w:sz w:val="28"/>
+          <w:szCs w:val="28"/>
+        </w:rPr>
+        <w:t>-Pandas:</w:t>
+      </w:r>
+    </w:p>
+    <w:p>
+      <w:pPr>
+        <w:pStyle w:val="PargrafodaLista"/>
+        <w:numPr>
+          <w:ilvl w:val="2"/>
+          <w:numId w:val="14"/>
+        </w:numPr>
+        <w:rPr>
+          <w:sz w:val="28"/>
+          <w:szCs w:val="28"/>
+        </w:rPr>
+      </w:pPr>
+      <w:r>
+        <w:rPr>
+          <w:sz w:val="28"/>
+          <w:szCs w:val="28"/>
+        </w:rPr>
+        <w:t>Essencial para manipulação e análise de dados estruturados.</w:t>
+      </w:r>
+    </w:p>
+    <w:p>
+      <w:pPr>
+        <w:pStyle w:val="PargrafodaLista"/>
+        <w:numPr>
+          <w:ilvl w:val="2"/>
+          <w:numId w:val="14"/>
+        </w:numPr>
+        <w:rPr>
+          <w:sz w:val="28"/>
+          <w:szCs w:val="28"/>
+        </w:rPr>
+      </w:pPr>
+      <w:r>
+        <w:rPr>
+          <w:sz w:val="28"/>
+          <w:szCs w:val="28"/>
+        </w:rPr>
+        <w:t>Útil para carregar, limpar e preparar os dados dos pacientes para alimentar os modelos preditivos.</w:t>
+      </w:r>
+    </w:p>
+    <w:p>
+      <w:pPr>
+        <w:pStyle w:val="PargrafodaLista"/>
+        <w:numPr>
+          <w:ilvl w:val="1"/>
+          <w:numId w:val="14"/>
+        </w:numPr>
+        <w:rPr>
+          <w:sz w:val="28"/>
+          <w:szCs w:val="28"/>
+        </w:rPr>
+      </w:pPr>
+      <w:r>
+        <w:rPr>
+          <w:sz w:val="28"/>
+          <w:szCs w:val="28"/>
+        </w:rPr>
+        <w:t xml:space="preserve">- </w:t>
+      </w:r>
+      <w:proofErr w:type="spellStart"/>
+      <w:r>
+        <w:rPr>
+          <w:sz w:val="28"/>
+          <w:szCs w:val="28"/>
+        </w:rPr>
+        <w:t>NumPy</w:t>
+      </w:r>
+      <w:proofErr w:type="spellEnd"/>
+      <w:r>
+        <w:rPr>
+          <w:sz w:val="28"/>
+          <w:szCs w:val="28"/>
+        </w:rPr>
+        <w:t>:</w:t>
+      </w:r>
+    </w:p>
+    <w:p>
+      <w:pPr>
+        <w:pStyle w:val="PargrafodaLista"/>
+        <w:numPr>
+          <w:ilvl w:val="2"/>
+          <w:numId w:val="14"/>
+        </w:numPr>
+        <w:rPr>
+          <w:sz w:val="28"/>
+          <w:szCs w:val="28"/>
+        </w:rPr>
+      </w:pPr>
+      <w:r>
+        <w:rPr>
+          <w:sz w:val="28"/>
+          <w:szCs w:val="28"/>
+        </w:rPr>
+        <w:t xml:space="preserve">Fornece suporte para grandes </w:t>
+      </w:r>
+      <w:proofErr w:type="spellStart"/>
+      <w:r>
+        <w:rPr>
+          <w:sz w:val="28"/>
+          <w:szCs w:val="28"/>
+        </w:rPr>
+        <w:t>arrays</w:t>
+      </w:r>
+      <w:proofErr w:type="spellEnd"/>
+      <w:r>
+        <w:rPr>
+          <w:sz w:val="28"/>
+          <w:szCs w:val="28"/>
+        </w:rPr>
+        <w:t xml:space="preserve"> multidimensionais e matrizes.</w:t>
+      </w:r>
+    </w:p>
+    <w:p>
+      <w:pPr>
+        <w:pStyle w:val="PargrafodaLista"/>
+        <w:numPr>
+          <w:ilvl w:val="2"/>
+          <w:numId w:val="14"/>
+        </w:numPr>
+        <w:rPr>
+          <w:sz w:val="28"/>
+          <w:szCs w:val="28"/>
+        </w:rPr>
+      </w:pPr>
+      <w:r>
+        <w:rPr>
+          <w:sz w:val="28"/>
+          <w:szCs w:val="28"/>
+        </w:rPr>
+        <w:t>Fundamental para operações matemáticas de alto desempenho nos dados.</w:t>
+      </w:r>
+    </w:p>
+    <w:p>
+      <w:pPr>
+        <w:pStyle w:val="PargrafodaLista"/>
+        <w:numPr>
+          <w:ilvl w:val="1"/>
+          <w:numId w:val="14"/>
+        </w:numPr>
+        <w:rPr>
+          <w:sz w:val="28"/>
+          <w:szCs w:val="28"/>
+        </w:rPr>
+      </w:pPr>
+      <w:r>
+        <w:rPr>
+          <w:sz w:val="28"/>
+          <w:szCs w:val="28"/>
+        </w:rPr>
+        <w:t xml:space="preserve">- </w:t>
+      </w:r>
+      <w:proofErr w:type="spellStart"/>
+      <w:r>
+        <w:rPr>
+          <w:sz w:val="28"/>
+          <w:szCs w:val="28"/>
+        </w:rPr>
+        <w:t>Matplotlib</w:t>
+      </w:r>
+      <w:proofErr w:type="spellEnd"/>
+      <w:r>
+        <w:rPr>
+          <w:sz w:val="28"/>
+          <w:szCs w:val="28"/>
+        </w:rPr>
+        <w:t xml:space="preserve"> ou </w:t>
+      </w:r>
+      <w:proofErr w:type="spellStart"/>
+      <w:r>
+        <w:rPr>
+          <w:sz w:val="28"/>
+          <w:szCs w:val="28"/>
+        </w:rPr>
+        <w:t>Seaborn</w:t>
+      </w:r>
+      <w:proofErr w:type="spellEnd"/>
+      <w:r>
+        <w:rPr>
+          <w:sz w:val="28"/>
+          <w:szCs w:val="28"/>
+        </w:rPr>
+        <w:t>:</w:t>
+      </w:r>
+    </w:p>
+    <w:p>
+      <w:pPr>
+        <w:pStyle w:val="PargrafodaLista"/>
+        <w:numPr>
+          <w:ilvl w:val="2"/>
+          <w:numId w:val="14"/>
+        </w:numPr>
+        <w:rPr>
+          <w:sz w:val="28"/>
+          <w:szCs w:val="28"/>
+        </w:rPr>
+      </w:pPr>
+      <w:r>
+        <w:rPr>
+          <w:sz w:val="28"/>
+          <w:szCs w:val="28"/>
+        </w:rPr>
+        <w:t>Para visualização de dados e resultados dos modelos.</w:t>
+      </w:r>
+    </w:p>
+    <w:p>
+      <w:pPr>
+        <w:pStyle w:val="PargrafodaLista"/>
+        <w:numPr>
+          <w:ilvl w:val="2"/>
+          <w:numId w:val="14"/>
+        </w:numPr>
+        <w:rPr>
+          <w:sz w:val="28"/>
+          <w:szCs w:val="28"/>
+        </w:rPr>
+      </w:pPr>
+      <w:r>
+        <w:rPr>
+          <w:sz w:val="28"/>
+          <w:szCs w:val="28"/>
+        </w:rPr>
+        <w:t xml:space="preserve"> para criar gráficos que ilustrem as previsões e a importância das features.</w:t>
+      </w:r>
+    </w:p>
+    <w:p>
+      <w:pPr>
+        <w:pStyle w:val="PargrafodaLista"/>
+        <w:rPr>
+          <w:sz w:val="28"/>
+          <w:szCs w:val="28"/>
+        </w:rPr>
+      </w:pPr>
+    </w:p>
+    <w:p>
+      <w:pPr>
+        <w:pStyle w:val="PargrafodaLista"/>
+        <w:rPr>
+          <w:sz w:val="28"/>
+          <w:szCs w:val="28"/>
+        </w:rPr>
+      </w:pPr>
+    </w:p>
+    <w:p>
+      <w:pPr>
+        <w:pStyle w:val="PargrafodaLista"/>
+        <w:numPr>
+          <w:ilvl w:val="1"/>
+          <w:numId w:val="14"/>
+        </w:numPr>
+        <w:rPr>
+          <w:sz w:val="28"/>
+          <w:szCs w:val="28"/>
+        </w:rPr>
+      </w:pPr>
+      <w:r>
+        <w:rPr>
+          <w:sz w:val="28"/>
+          <w:szCs w:val="28"/>
+        </w:rPr>
+        <w:t>-</w:t>
+      </w:r>
+      <w:r>
+        <w:rPr>
+          <w:sz w:val="28"/>
+          <w:szCs w:val="28"/>
+        </w:rPr>
+        <w:t>Conceitos/técnicas de Machine Learning/IA:</w:t>
+      </w:r>
+    </w:p>
+    <w:p>
+      <w:pPr>
+        <w:pStyle w:val="PargrafodaLista"/>
+        <w:numPr>
+          <w:ilvl w:val="2"/>
+          <w:numId w:val="14"/>
+        </w:numPr>
+        <w:rPr>
+          <w:sz w:val="28"/>
+          <w:szCs w:val="28"/>
+        </w:rPr>
+      </w:pPr>
+      <w:r>
+        <w:rPr>
+          <w:sz w:val="28"/>
+          <w:szCs w:val="28"/>
+        </w:rPr>
+        <w:t>Modelos interpretáveis que podem capturar relações não-lineares entre hábitos e problemas bucais.</w:t>
+      </w:r>
+    </w:p>
+    <w:p>
+      <w:pPr>
+        <w:pStyle w:val="PargrafodaLista"/>
+        <w:numPr>
+          <w:ilvl w:val="2"/>
+          <w:numId w:val="14"/>
+        </w:numPr>
+        <w:rPr>
+          <w:sz w:val="28"/>
+          <w:szCs w:val="28"/>
+        </w:rPr>
+      </w:pPr>
+      <w:r>
+        <w:rPr>
+          <w:sz w:val="28"/>
+          <w:szCs w:val="28"/>
+        </w:rPr>
+        <w:t xml:space="preserve">Árvores de Decisão e Random </w:t>
+      </w:r>
+      <w:proofErr w:type="spellStart"/>
+      <w:r>
+        <w:rPr>
+          <w:sz w:val="28"/>
+          <w:szCs w:val="28"/>
+        </w:rPr>
+        <w:t>Forests</w:t>
+      </w:r>
+      <w:proofErr w:type="spellEnd"/>
+      <w:r>
+        <w:rPr>
+          <w:sz w:val="28"/>
+          <w:szCs w:val="28"/>
+        </w:rPr>
+        <w:t>:</w:t>
+      </w:r>
+    </w:p>
+    <w:p>
+      <w:pPr>
+        <w:pStyle w:val="PargrafodaLista"/>
+        <w:numPr>
+          <w:ilvl w:val="2"/>
+          <w:numId w:val="14"/>
+        </w:numPr>
+        <w:rPr>
+          <w:sz w:val="28"/>
+          <w:szCs w:val="28"/>
+        </w:rPr>
+      </w:pPr>
+      <w:r>
+        <w:rPr>
+          <w:sz w:val="28"/>
+          <w:szCs w:val="28"/>
+        </w:rPr>
+        <w:t xml:space="preserve">Random </w:t>
+      </w:r>
+      <w:proofErr w:type="spellStart"/>
+      <w:r>
+        <w:rPr>
+          <w:sz w:val="28"/>
+          <w:szCs w:val="28"/>
+        </w:rPr>
+        <w:t>Forests</w:t>
+      </w:r>
+      <w:proofErr w:type="spellEnd"/>
+      <w:r>
+        <w:rPr>
+          <w:sz w:val="28"/>
+          <w:szCs w:val="28"/>
+        </w:rPr>
+        <w:t xml:space="preserve"> agregam múltiplas árvores de decisão, melhorando a precisão e reduzindo o </w:t>
+      </w:r>
+      <w:proofErr w:type="spellStart"/>
+      <w:r>
+        <w:rPr>
+          <w:sz w:val="28"/>
+          <w:szCs w:val="28"/>
+        </w:rPr>
+        <w:t>overfitting</w:t>
+      </w:r>
+      <w:proofErr w:type="spellEnd"/>
+      <w:r>
+        <w:rPr>
+          <w:sz w:val="28"/>
+          <w:szCs w:val="28"/>
+        </w:rPr>
+        <w:t>.</w:t>
+      </w:r>
+    </w:p>
+    <w:p>
+      <w:pPr>
+        <w:pStyle w:val="PargrafodaLista"/>
+        <w:ind w:left="2160"/>
+        <w:rPr>
+          <w:sz w:val="28"/>
+          <w:szCs w:val="28"/>
+        </w:rPr>
+      </w:pPr>
+    </w:p>
+    <w:p>
+      <w:pPr>
+        <w:pStyle w:val="PargrafodaLista"/>
+        <w:ind w:left="2160"/>
+        <w:rPr>
+          <w:sz w:val="28"/>
+          <w:szCs w:val="28"/>
+        </w:rPr>
+      </w:pPr>
+    </w:p>
+    <w:p>
+      <w:pPr>
+        <w:pStyle w:val="PargrafodaLista"/>
+        <w:numPr>
+          <w:ilvl w:val="1"/>
+          <w:numId w:val="14"/>
+        </w:numPr>
+        <w:rPr>
+          <w:sz w:val="28"/>
+          <w:szCs w:val="28"/>
+        </w:rPr>
+      </w:pPr>
+      <w:r>
+        <w:rPr>
+          <w:sz w:val="28"/>
+          <w:szCs w:val="28"/>
+        </w:rPr>
+        <w:lastRenderedPageBreak/>
+        <w:t>- Regressão Logística:</w:t>
+      </w:r>
+    </w:p>
+    <w:p>
+      <w:pPr>
+        <w:pStyle w:val="PargrafodaLista"/>
+        <w:numPr>
+          <w:ilvl w:val="2"/>
+          <w:numId w:val="14"/>
+        </w:numPr>
+        <w:rPr>
+          <w:sz w:val="28"/>
+          <w:szCs w:val="28"/>
+        </w:rPr>
+      </w:pPr>
+      <w:r>
+        <w:rPr>
+          <w:sz w:val="28"/>
+          <w:szCs w:val="28"/>
+        </w:rPr>
+        <w:t>Útil para modelar a probabilidade de ocorrência de problemas bucais específicos.</w:t>
+      </w:r>
+    </w:p>
+    <w:p>
+      <w:pPr>
+        <w:pStyle w:val="PargrafodaLista"/>
+        <w:numPr>
+          <w:ilvl w:val="2"/>
+          <w:numId w:val="14"/>
+        </w:numPr>
+        <w:rPr>
+          <w:rFonts w:ascii="Arial" w:eastAsia="Times New Roman" w:hAnsi="Arial" w:cs="Arial"/>
+          <w:b/>
+          <w:bCs/>
+          <w:sz w:val="27"/>
+          <w:szCs w:val="27"/>
+          <w:lang w:eastAsia="pt-BR"/>
+        </w:rPr>
+      </w:pPr>
+      <w:r>
+        <w:rPr>
+          <w:sz w:val="28"/>
+          <w:szCs w:val="28"/>
+        </w:rPr>
+        <w:t>Pode fornecer coeficientes interpretáveis, indicando a importância relativa de diferentes hábitos.</w:t>
+      </w:r>
+    </w:p>
+    <w:p/>
     <w:sectPr>
       <w:pgSz w:w="11906" w:h="16838"/>
       <w:pgMar w:top="1440" w:right="1440" w:bottom="1440" w:left="1440" w:header="708" w:footer="708" w:gutter="0"/>
@@ -1292,6 +2111,123 @@
 <file path=word/numbering.xml><?xml version="1.0" encoding="utf-8"?>
 <w:numbering xmlns:wpc="http://schemas.microsoft.com/office/word/2010/wordprocessingCanvas" xmlns:cx="http://schemas.microsoft.com/office/drawing/2014/chartex" xmlns:cx1="http://schemas.microsoft.com/office/drawing/2015/9/8/chartex" xmlns:cx2="http://schemas.microsoft.com/office/drawing/2015/10/21/chartex" xmlns:cx3="http://schemas.microsoft.com/office/drawing/2016/5/9/chartex" xmlns:cx4="http://schemas.microsoft.com/office/drawing/2016/5/10/chartex" xmlns:cx5="http://schemas.microsoft.com/office/drawing/2016/5/11/chartex" xmlns:cx6="http://schemas.microsoft.com/office/drawing/2016/5/12/chartex" xmlns:cx7="http://schemas.microsoft.com/office/drawing/2016/5/13/chartex" xmlns:cx8="http://schemas.microsoft.com/office/drawing/2016/5/14/chartex" xmlns:mc="http://schemas.openxmlformats.org/markup-compatibility/2006" xmlns:aink="http://schemas.microsoft.com/office/drawing/2016/ink" xmlns:am3d="http://schemas.microsoft.com/office/drawing/2017/model3d" xmlns:o="urn:schemas-microsoft-com:office:office" xmlns:oel="http://schemas.microsoft.com/office/2019/extlst" xmlns:r="http://schemas.openxmlformats.org/officeDocument/2006/relationships" xmlns:m="http://schemas.openxmlformats.org/officeDocument/2006/math" xmlns:v="urn:schemas-microsoft-com:vml" xmlns:wp14="http://schemas.microsoft.com/office/word/2010/wordprocessingDrawing" xmlns:wp="http://schemas.openxmlformats.org/drawingml/2006/wordprocessingDrawing" xmlns:w10="urn:schemas-microsoft-com:office:word" xmlns:w="http://schemas.openxmlformats.org/wordprocessingml/2006/main" xmlns:w14="http://schemas.microsoft.com/office/word/2010/wordml" xmlns:w15="http://schemas.microsoft.com/office/word/2012/wordml" xmlns:w16cex="http://schemas.microsoft.com/office/word/2018/wordml/cex" xmlns:w16cid="http://schemas.microsoft.com/office/word/2016/wordml/cid" xmlns:w16="http://schemas.microsoft.com/office/word/2018/wordml" xmlns:w16du="http://schemas.microsoft.com/office/word/2023/wordml/word16du" xmlns:w16sdtdh="http://schemas.microsoft.com/office/word/2020/wordml/sdtdatahash" xmlns:w16se="http://schemas.microsoft.com/office/word/2015/wordml/symex" xmlns:wpg="http://schemas.microsoft.com/office/word/2010/wordprocessingGroup" xmlns:wpi="http://schemas.microsoft.com/office/word/2010/wordprocessingInk" xmlns:wne="http://schemas.microsoft.com/office/word/2006/wordml" xmlns:wps="http://schemas.microsoft.com/office/word/2010/wordprocessingShape" mc:Ignorable="w14 w15 w16se w16cid w16 w16cex w16sdtdh w16du wp14">
   <w:abstractNum w:abstractNumId="0" w15:restartNumberingAfterBreak="0">
+    <w:nsid w:val="05E60485"/>
+    <w:multiLevelType w:val="multilevel"/>
+    <w:tmpl w:val="C5746B82"/>
+    <w:lvl w:ilvl="0">
+      <w:start w:val="1"/>
+      <w:numFmt w:val="decimal"/>
+      <w:lvlText w:val="%1."/>
+      <w:lvlJc w:val="left"/>
+      <w:pPr>
+        <w:tabs>
+          <w:tab w:val="num" w:pos="720"/>
+        </w:tabs>
+        <w:ind w:left="720" w:hanging="360"/>
+      </w:pPr>
+    </w:lvl>
+    <w:lvl w:ilvl="1">
+      <w:start w:val="1"/>
+      <w:numFmt w:val="bullet"/>
+      <w:lvlText w:val=""/>
+      <w:lvlJc w:val="left"/>
+      <w:pPr>
+        <w:ind w:left="1440" w:hanging="360"/>
+      </w:pPr>
+      <w:rPr>
+        <w:rFonts w:ascii="Symbol" w:hAnsi="Symbol" w:hint="default"/>
+      </w:rPr>
+    </w:lvl>
+    <w:lvl w:ilvl="2">
+      <w:start w:val="1"/>
+      <w:numFmt w:val="bullet"/>
+      <w:lvlText w:val=""/>
+      <w:lvlJc w:val="left"/>
+      <w:pPr>
+        <w:tabs>
+          <w:tab w:val="num" w:pos="2160"/>
+        </w:tabs>
+        <w:ind w:left="2160" w:hanging="360"/>
+      </w:pPr>
+      <w:rPr>
+        <w:rFonts w:ascii="Wingdings" w:hAnsi="Wingdings" w:hint="default"/>
+        <w:sz w:val="20"/>
+      </w:rPr>
+    </w:lvl>
+    <w:lvl w:ilvl="3">
+      <w:start w:val="1"/>
+      <w:numFmt w:val="decimal"/>
+      <w:lvlText w:val="%4."/>
+      <w:lvlJc w:val="left"/>
+      <w:pPr>
+        <w:tabs>
+          <w:tab w:val="num" w:pos="2880"/>
+        </w:tabs>
+        <w:ind w:left="2880" w:hanging="360"/>
+      </w:pPr>
+    </w:lvl>
+    <w:lvl w:ilvl="4" w:tentative="1">
+      <w:start w:val="1"/>
+      <w:numFmt w:val="decimal"/>
+      <w:lvlText w:val="%5."/>
+      <w:lvlJc w:val="left"/>
+      <w:pPr>
+        <w:tabs>
+          <w:tab w:val="num" w:pos="3600"/>
+        </w:tabs>
+        <w:ind w:left="3600" w:hanging="360"/>
+      </w:pPr>
+    </w:lvl>
+    <w:lvl w:ilvl="5" w:tentative="1">
+      <w:start w:val="1"/>
+      <w:numFmt w:val="decimal"/>
+      <w:lvlText w:val="%6."/>
+      <w:lvlJc w:val="left"/>
+      <w:pPr>
+        <w:tabs>
+          <w:tab w:val="num" w:pos="4320"/>
+        </w:tabs>
+        <w:ind w:left="4320" w:hanging="360"/>
+      </w:pPr>
+    </w:lvl>
+    <w:lvl w:ilvl="6" w:tentative="1">
+      <w:start w:val="1"/>
+      <w:numFmt w:val="decimal"/>
+      <w:lvlText w:val="%7."/>
+      <w:lvlJc w:val="left"/>
+      <w:pPr>
+        <w:tabs>
+          <w:tab w:val="num" w:pos="5040"/>
+        </w:tabs>
+        <w:ind w:left="5040" w:hanging="360"/>
+      </w:pPr>
+    </w:lvl>
+    <w:lvl w:ilvl="7" w:tentative="1">
+      <w:start w:val="1"/>
+      <w:numFmt w:val="decimal"/>
+      <w:lvlText w:val="%8."/>
+      <w:lvlJc w:val="left"/>
+      <w:pPr>
+        <w:tabs>
+          <w:tab w:val="num" w:pos="5760"/>
+        </w:tabs>
+        <w:ind w:left="5760" w:hanging="360"/>
+      </w:pPr>
+    </w:lvl>
+    <w:lvl w:ilvl="8" w:tentative="1">
+      <w:start w:val="1"/>
+      <w:numFmt w:val="decimal"/>
+      <w:lvlText w:val="%9."/>
+      <w:lvlJc w:val="left"/>
+      <w:pPr>
+        <w:tabs>
+          <w:tab w:val="num" w:pos="6480"/>
+        </w:tabs>
+        <w:ind w:left="6480" w:hanging="360"/>
+      </w:pPr>
+    </w:lvl>
+  </w:abstractNum>
+  <w:abstractNum w:abstractNumId="1" w15:restartNumberingAfterBreak="0">
     <w:nsid w:val="062E3FA7"/>
     <w:multiLevelType w:val="multilevel"/>
     <w:tmpl w:val="C5746B82"/>
@@ -1408,7 +2344,7 @@
       </w:pPr>
     </w:lvl>
   </w:abstractNum>
-  <w:abstractNum w:abstractNumId="1" w15:restartNumberingAfterBreak="0">
+  <w:abstractNum w:abstractNumId="2" w15:restartNumberingAfterBreak="0">
     <w:nsid w:val="0AE05297"/>
     <w:multiLevelType w:val="hybridMultilevel"/>
     <w:tmpl w:val="AB1E1FB2"/>
@@ -1520,7 +2456,96 @@
       </w:rPr>
     </w:lvl>
   </w:abstractNum>
-  <w:abstractNum w:abstractNumId="2" w15:restartNumberingAfterBreak="0">
+  <w:abstractNum w:abstractNumId="3" w15:restartNumberingAfterBreak="0">
+    <w:nsid w:val="0C443411"/>
+    <w:multiLevelType w:val="hybridMultilevel"/>
+    <w:tmpl w:val="975C39C8"/>
+    <w:lvl w:ilvl="0" w:tplc="0416000F">
+      <w:start w:val="1"/>
+      <w:numFmt w:val="decimal"/>
+      <w:lvlText w:val="%1."/>
+      <w:lvlJc w:val="left"/>
+      <w:pPr>
+        <w:ind w:left="720" w:hanging="360"/>
+      </w:pPr>
+      <w:rPr>
+        <w:rFonts w:hint="default"/>
+      </w:rPr>
+    </w:lvl>
+    <w:lvl w:ilvl="1" w:tplc="04160019" w:tentative="1">
+      <w:start w:val="1"/>
+      <w:numFmt w:val="lowerLetter"/>
+      <w:lvlText w:val="%2."/>
+      <w:lvlJc w:val="left"/>
+      <w:pPr>
+        <w:ind w:left="1440" w:hanging="360"/>
+      </w:pPr>
+    </w:lvl>
+    <w:lvl w:ilvl="2" w:tplc="0416001B" w:tentative="1">
+      <w:start w:val="1"/>
+      <w:numFmt w:val="lowerRoman"/>
+      <w:lvlText w:val="%3."/>
+      <w:lvlJc w:val="right"/>
+      <w:pPr>
+        <w:ind w:left="2160" w:hanging="180"/>
+      </w:pPr>
+    </w:lvl>
+    <w:lvl w:ilvl="3" w:tplc="0416000F" w:tentative="1">
+      <w:start w:val="1"/>
+      <w:numFmt w:val="decimal"/>
+      <w:lvlText w:val="%4."/>
+      <w:lvlJc w:val="left"/>
+      <w:pPr>
+        <w:ind w:left="2880" w:hanging="360"/>
+      </w:pPr>
+    </w:lvl>
+    <w:lvl w:ilvl="4" w:tplc="04160019" w:tentative="1">
+      <w:start w:val="1"/>
+      <w:numFmt w:val="lowerLetter"/>
+      <w:lvlText w:val="%5."/>
+      <w:lvlJc w:val="left"/>
+      <w:pPr>
+        <w:ind w:left="3600" w:hanging="360"/>
+      </w:pPr>
+    </w:lvl>
+    <w:lvl w:ilvl="5" w:tplc="0416001B" w:tentative="1">
+      <w:start w:val="1"/>
+      <w:numFmt w:val="lowerRoman"/>
+      <w:lvlText w:val="%6."/>
+      <w:lvlJc w:val="right"/>
+      <w:pPr>
+        <w:ind w:left="4320" w:hanging="180"/>
+      </w:pPr>
+    </w:lvl>
+    <w:lvl w:ilvl="6" w:tplc="0416000F" w:tentative="1">
+      <w:start w:val="1"/>
+      <w:numFmt w:val="decimal"/>
+      <w:lvlText w:val="%7."/>
+      <w:lvlJc w:val="left"/>
+      <w:pPr>
+        <w:ind w:left="5040" w:hanging="360"/>
+      </w:pPr>
+    </w:lvl>
+    <w:lvl w:ilvl="7" w:tplc="04160019" w:tentative="1">
+      <w:start w:val="1"/>
+      <w:numFmt w:val="lowerLetter"/>
+      <w:lvlText w:val="%8."/>
+      <w:lvlJc w:val="left"/>
+      <w:pPr>
+        <w:ind w:left="5760" w:hanging="360"/>
+      </w:pPr>
+    </w:lvl>
+    <w:lvl w:ilvl="8" w:tplc="0416001B" w:tentative="1">
+      <w:start w:val="1"/>
+      <w:numFmt w:val="lowerRoman"/>
+      <w:lvlText w:val="%9."/>
+      <w:lvlJc w:val="right"/>
+      <w:pPr>
+        <w:ind w:left="6480" w:hanging="180"/>
+      </w:pPr>
+    </w:lvl>
+  </w:abstractNum>
+  <w:abstractNum w:abstractNumId="4" w15:restartNumberingAfterBreak="0">
     <w:nsid w:val="0CDF073D"/>
     <w:multiLevelType w:val="multilevel"/>
     <w:tmpl w:val="DD28C4EA"/>
@@ -1669,7 +2694,382 @@
       </w:rPr>
     </w:lvl>
   </w:abstractNum>
-  <w:abstractNum w:abstractNumId="3" w15:restartNumberingAfterBreak="0">
+  <w:abstractNum w:abstractNumId="5" w15:restartNumberingAfterBreak="0">
+    <w:nsid w:val="143F5922"/>
+    <w:multiLevelType w:val="hybridMultilevel"/>
+    <w:tmpl w:val="92ECEFBE"/>
+    <w:lvl w:ilvl="0" w:tplc="0416000B">
+      <w:start w:val="1"/>
+      <w:numFmt w:val="bullet"/>
+      <w:lvlText w:val=""/>
+      <w:lvlJc w:val="left"/>
+      <w:pPr>
+        <w:ind w:left="720" w:hanging="360"/>
+      </w:pPr>
+      <w:rPr>
+        <w:rFonts w:ascii="Wingdings" w:hAnsi="Wingdings" w:hint="default"/>
+      </w:rPr>
+    </w:lvl>
+    <w:lvl w:ilvl="1" w:tplc="04160003" w:tentative="1">
+      <w:start w:val="1"/>
+      <w:numFmt w:val="bullet"/>
+      <w:lvlText w:val="o"/>
+      <w:lvlJc w:val="left"/>
+      <w:pPr>
+        <w:ind w:left="1440" w:hanging="360"/>
+      </w:pPr>
+      <w:rPr>
+        <w:rFonts w:ascii="Courier New" w:hAnsi="Courier New" w:cs="Courier New" w:hint="default"/>
+      </w:rPr>
+    </w:lvl>
+    <w:lvl w:ilvl="2" w:tplc="04160005" w:tentative="1">
+      <w:start w:val="1"/>
+      <w:numFmt w:val="bullet"/>
+      <w:lvlText w:val=""/>
+      <w:lvlJc w:val="left"/>
+      <w:pPr>
+        <w:ind w:left="2160" w:hanging="360"/>
+      </w:pPr>
+      <w:rPr>
+        <w:rFonts w:ascii="Wingdings" w:hAnsi="Wingdings" w:hint="default"/>
+      </w:rPr>
+    </w:lvl>
+    <w:lvl w:ilvl="3" w:tplc="04160001" w:tentative="1">
+      <w:start w:val="1"/>
+      <w:numFmt w:val="bullet"/>
+      <w:lvlText w:val=""/>
+      <w:lvlJc w:val="left"/>
+      <w:pPr>
+        <w:ind w:left="2880" w:hanging="360"/>
+      </w:pPr>
+      <w:rPr>
+        <w:rFonts w:ascii="Symbol" w:hAnsi="Symbol" w:hint="default"/>
+      </w:rPr>
+    </w:lvl>
+    <w:lvl w:ilvl="4" w:tplc="04160003" w:tentative="1">
+      <w:start w:val="1"/>
+      <w:numFmt w:val="bullet"/>
+      <w:lvlText w:val="o"/>
+      <w:lvlJc w:val="left"/>
+      <w:pPr>
+        <w:ind w:left="3600" w:hanging="360"/>
+      </w:pPr>
+      <w:rPr>
+        <w:rFonts w:ascii="Courier New" w:hAnsi="Courier New" w:cs="Courier New" w:hint="default"/>
+      </w:rPr>
+    </w:lvl>
+    <w:lvl w:ilvl="5" w:tplc="04160005" w:tentative="1">
+      <w:start w:val="1"/>
+      <w:numFmt w:val="bullet"/>
+      <w:lvlText w:val=""/>
+      <w:lvlJc w:val="left"/>
+      <w:pPr>
+        <w:ind w:left="4320" w:hanging="360"/>
+      </w:pPr>
+      <w:rPr>
+        <w:rFonts w:ascii="Wingdings" w:hAnsi="Wingdings" w:hint="default"/>
+      </w:rPr>
+    </w:lvl>
+    <w:lvl w:ilvl="6" w:tplc="04160001" w:tentative="1">
+      <w:start w:val="1"/>
+      <w:numFmt w:val="bullet"/>
+      <w:lvlText w:val=""/>
+      <w:lvlJc w:val="left"/>
+      <w:pPr>
+        <w:ind w:left="5040" w:hanging="360"/>
+      </w:pPr>
+      <w:rPr>
+        <w:rFonts w:ascii="Symbol" w:hAnsi="Symbol" w:hint="default"/>
+      </w:rPr>
+    </w:lvl>
+    <w:lvl w:ilvl="7" w:tplc="04160003" w:tentative="1">
+      <w:start w:val="1"/>
+      <w:numFmt w:val="bullet"/>
+      <w:lvlText w:val="o"/>
+      <w:lvlJc w:val="left"/>
+      <w:pPr>
+        <w:ind w:left="5760" w:hanging="360"/>
+      </w:pPr>
+      <w:rPr>
+        <w:rFonts w:ascii="Courier New" w:hAnsi="Courier New" w:cs="Courier New" w:hint="default"/>
+      </w:rPr>
+    </w:lvl>
+    <w:lvl w:ilvl="8" w:tplc="04160005" w:tentative="1">
+      <w:start w:val="1"/>
+      <w:numFmt w:val="bullet"/>
+      <w:lvlText w:val=""/>
+      <w:lvlJc w:val="left"/>
+      <w:pPr>
+        <w:ind w:left="6480" w:hanging="360"/>
+      </w:pPr>
+      <w:rPr>
+        <w:rFonts w:ascii="Wingdings" w:hAnsi="Wingdings" w:hint="default"/>
+      </w:rPr>
+    </w:lvl>
+  </w:abstractNum>
+  <w:abstractNum w:abstractNumId="6" w15:restartNumberingAfterBreak="0">
+    <w:nsid w:val="1D5D2938"/>
+    <w:multiLevelType w:val="hybridMultilevel"/>
+    <w:tmpl w:val="2A80EED0"/>
+    <w:lvl w:ilvl="0" w:tplc="0416000B">
+      <w:start w:val="1"/>
+      <w:numFmt w:val="bullet"/>
+      <w:lvlText w:val=""/>
+      <w:lvlJc w:val="left"/>
+      <w:pPr>
+        <w:ind w:left="720" w:hanging="360"/>
+      </w:pPr>
+      <w:rPr>
+        <w:rFonts w:ascii="Wingdings" w:hAnsi="Wingdings" w:hint="default"/>
+      </w:rPr>
+    </w:lvl>
+    <w:lvl w:ilvl="1" w:tplc="04160003" w:tentative="1">
+      <w:start w:val="1"/>
+      <w:numFmt w:val="bullet"/>
+      <w:lvlText w:val="o"/>
+      <w:lvlJc w:val="left"/>
+      <w:pPr>
+        <w:ind w:left="1440" w:hanging="360"/>
+      </w:pPr>
+      <w:rPr>
+        <w:rFonts w:ascii="Courier New" w:hAnsi="Courier New" w:cs="Courier New" w:hint="default"/>
+      </w:rPr>
+    </w:lvl>
+    <w:lvl w:ilvl="2" w:tplc="04160005" w:tentative="1">
+      <w:start w:val="1"/>
+      <w:numFmt w:val="bullet"/>
+      <w:lvlText w:val=""/>
+      <w:lvlJc w:val="left"/>
+      <w:pPr>
+        <w:ind w:left="2160" w:hanging="360"/>
+      </w:pPr>
+      <w:rPr>
+        <w:rFonts w:ascii="Wingdings" w:hAnsi="Wingdings" w:hint="default"/>
+      </w:rPr>
+    </w:lvl>
+    <w:lvl w:ilvl="3" w:tplc="04160001" w:tentative="1">
+      <w:start w:val="1"/>
+      <w:numFmt w:val="bullet"/>
+      <w:lvlText w:val=""/>
+      <w:lvlJc w:val="left"/>
+      <w:pPr>
+        <w:ind w:left="2880" w:hanging="360"/>
+      </w:pPr>
+      <w:rPr>
+        <w:rFonts w:ascii="Symbol" w:hAnsi="Symbol" w:hint="default"/>
+      </w:rPr>
+    </w:lvl>
+    <w:lvl w:ilvl="4" w:tplc="04160003" w:tentative="1">
+      <w:start w:val="1"/>
+      <w:numFmt w:val="bullet"/>
+      <w:lvlText w:val="o"/>
+      <w:lvlJc w:val="left"/>
+      <w:pPr>
+        <w:ind w:left="3600" w:hanging="360"/>
+      </w:pPr>
+      <w:rPr>
+        <w:rFonts w:ascii="Courier New" w:hAnsi="Courier New" w:cs="Courier New" w:hint="default"/>
+      </w:rPr>
+    </w:lvl>
+    <w:lvl w:ilvl="5" w:tplc="04160005" w:tentative="1">
+      <w:start w:val="1"/>
+      <w:numFmt w:val="bullet"/>
+      <w:lvlText w:val=""/>
+      <w:lvlJc w:val="left"/>
+      <w:pPr>
+        <w:ind w:left="4320" w:hanging="360"/>
+      </w:pPr>
+      <w:rPr>
+        <w:rFonts w:ascii="Wingdings" w:hAnsi="Wingdings" w:hint="default"/>
+      </w:rPr>
+    </w:lvl>
+    <w:lvl w:ilvl="6" w:tplc="04160001" w:tentative="1">
+      <w:start w:val="1"/>
+      <w:numFmt w:val="bullet"/>
+      <w:lvlText w:val=""/>
+      <w:lvlJc w:val="left"/>
+      <w:pPr>
+        <w:ind w:left="5040" w:hanging="360"/>
+      </w:pPr>
+      <w:rPr>
+        <w:rFonts w:ascii="Symbol" w:hAnsi="Symbol" w:hint="default"/>
+      </w:rPr>
+    </w:lvl>
+    <w:lvl w:ilvl="7" w:tplc="04160003" w:tentative="1">
+      <w:start w:val="1"/>
+      <w:numFmt w:val="bullet"/>
+      <w:lvlText w:val="o"/>
+      <w:lvlJc w:val="left"/>
+      <w:pPr>
+        <w:ind w:left="5760" w:hanging="360"/>
+      </w:pPr>
+      <w:rPr>
+        <w:rFonts w:ascii="Courier New" w:hAnsi="Courier New" w:cs="Courier New" w:hint="default"/>
+      </w:rPr>
+    </w:lvl>
+    <w:lvl w:ilvl="8" w:tplc="04160005" w:tentative="1">
+      <w:start w:val="1"/>
+      <w:numFmt w:val="bullet"/>
+      <w:lvlText w:val=""/>
+      <w:lvlJc w:val="left"/>
+      <w:pPr>
+        <w:ind w:left="6480" w:hanging="360"/>
+      </w:pPr>
+      <w:rPr>
+        <w:rFonts w:ascii="Wingdings" w:hAnsi="Wingdings" w:hint="default"/>
+      </w:rPr>
+    </w:lvl>
+  </w:abstractNum>
+  <w:abstractNum w:abstractNumId="7" w15:restartNumberingAfterBreak="0">
+    <w:nsid w:val="2BCC625A"/>
+    <w:multiLevelType w:val="multilevel"/>
+    <w:tmpl w:val="DB169AA6"/>
+    <w:lvl w:ilvl="0">
+      <w:start w:val="1"/>
+      <w:numFmt w:val="bullet"/>
+      <w:lvlText w:val=""/>
+      <w:lvlJc w:val="left"/>
+      <w:pPr>
+        <w:tabs>
+          <w:tab w:val="num" w:pos="720"/>
+        </w:tabs>
+        <w:ind w:left="720" w:hanging="360"/>
+      </w:pPr>
+      <w:rPr>
+        <w:rFonts w:ascii="Symbol" w:hAnsi="Symbol" w:hint="default"/>
+        <w:sz w:val="20"/>
+      </w:rPr>
+    </w:lvl>
+    <w:lvl w:ilvl="1" w:tentative="1">
+      <w:start w:val="1"/>
+      <w:numFmt w:val="bullet"/>
+      <w:lvlText w:val="o"/>
+      <w:lvlJc w:val="left"/>
+      <w:pPr>
+        <w:tabs>
+          <w:tab w:val="num" w:pos="1440"/>
+        </w:tabs>
+        <w:ind w:left="1440" w:hanging="360"/>
+      </w:pPr>
+      <w:rPr>
+        <w:rFonts w:ascii="Courier New" w:hAnsi="Courier New" w:hint="default"/>
+        <w:sz w:val="20"/>
+      </w:rPr>
+    </w:lvl>
+    <w:lvl w:ilvl="2" w:tentative="1">
+      <w:start w:val="1"/>
+      <w:numFmt w:val="bullet"/>
+      <w:lvlText w:val=""/>
+      <w:lvlJc w:val="left"/>
+      <w:pPr>
+        <w:tabs>
+          <w:tab w:val="num" w:pos="2160"/>
+        </w:tabs>
+        <w:ind w:left="2160" w:hanging="360"/>
+      </w:pPr>
+      <w:rPr>
+        <w:rFonts w:ascii="Wingdings" w:hAnsi="Wingdings" w:hint="default"/>
+        <w:sz w:val="20"/>
+      </w:rPr>
+    </w:lvl>
+    <w:lvl w:ilvl="3" w:tentative="1">
+      <w:start w:val="1"/>
+      <w:numFmt w:val="bullet"/>
+      <w:lvlText w:val=""/>
+      <w:lvlJc w:val="left"/>
+      <w:pPr>
+        <w:tabs>
+          <w:tab w:val="num" w:pos="2880"/>
+        </w:tabs>
+        <w:ind w:left="2880" w:hanging="360"/>
+      </w:pPr>
+      <w:rPr>
+        <w:rFonts w:ascii="Wingdings" w:hAnsi="Wingdings" w:hint="default"/>
+        <w:sz w:val="20"/>
+      </w:rPr>
+    </w:lvl>
+    <w:lvl w:ilvl="4" w:tentative="1">
+      <w:start w:val="1"/>
+      <w:numFmt w:val="bullet"/>
+      <w:lvlText w:val=""/>
+      <w:lvlJc w:val="left"/>
+      <w:pPr>
+        <w:tabs>
+          <w:tab w:val="num" w:pos="3600"/>
+        </w:tabs>
+        <w:ind w:left="3600" w:hanging="360"/>
+      </w:pPr>
+      <w:rPr>
+        <w:rFonts w:ascii="Wingdings" w:hAnsi="Wingdings" w:hint="default"/>
+        <w:sz w:val="20"/>
+      </w:rPr>
+    </w:lvl>
+    <w:lvl w:ilvl="5" w:tentative="1">
+      <w:start w:val="1"/>
+      <w:numFmt w:val="bullet"/>
+      <w:lvlText w:val=""/>
+      <w:lvlJc w:val="left"/>
+      <w:pPr>
+        <w:tabs>
+          <w:tab w:val="num" w:pos="4320"/>
+        </w:tabs>
+        <w:ind w:left="4320" w:hanging="360"/>
+      </w:pPr>
+      <w:rPr>
+        <w:rFonts w:ascii="Wingdings" w:hAnsi="Wingdings" w:hint="default"/>
+        <w:sz w:val="20"/>
+      </w:rPr>
+    </w:lvl>
+    <w:lvl w:ilvl="6" w:tentative="1">
+      <w:start w:val="1"/>
+      <w:numFmt w:val="bullet"/>
+      <w:lvlText w:val=""/>
+      <w:lvlJc w:val="left"/>
+      <w:pPr>
+        <w:tabs>
+          <w:tab w:val="num" w:pos="5040"/>
+        </w:tabs>
+        <w:ind w:left="5040" w:hanging="360"/>
+      </w:pPr>
+      <w:rPr>
+        <w:rFonts w:ascii="Wingdings" w:hAnsi="Wingdings" w:hint="default"/>
+        <w:sz w:val="20"/>
+      </w:rPr>
+    </w:lvl>
+    <w:lvl w:ilvl="7" w:tentative="1">
+      <w:start w:val="1"/>
+      <w:numFmt w:val="bullet"/>
+      <w:lvlText w:val=""/>
+      <w:lvlJc w:val="left"/>
+      <w:pPr>
+        <w:tabs>
+          <w:tab w:val="num" w:pos="5760"/>
+        </w:tabs>
+        <w:ind w:left="5760" w:hanging="360"/>
+      </w:pPr>
+      <w:rPr>
+        <w:rFonts w:ascii="Wingdings" w:hAnsi="Wingdings" w:hint="default"/>
+        <w:sz w:val="20"/>
+      </w:rPr>
+    </w:lvl>
+    <w:lvl w:ilvl="8" w:tentative="1">
+      <w:start w:val="1"/>
+      <w:numFmt w:val="bullet"/>
+      <w:lvlText w:val=""/>
+      <w:lvlJc w:val="left"/>
+      <w:pPr>
+        <w:tabs>
+          <w:tab w:val="num" w:pos="6480"/>
+        </w:tabs>
+        <w:ind w:left="6480" w:hanging="360"/>
+      </w:pPr>
+      <w:rPr>
+        <w:rFonts w:ascii="Wingdings" w:hAnsi="Wingdings" w:hint="default"/>
+        <w:sz w:val="20"/>
+      </w:rPr>
+    </w:lvl>
+  </w:abstractNum>
+  <w:abstractNum w:abstractNumId="8" w15:restartNumberingAfterBreak="0">
     <w:nsid w:val="3DB80B17"/>
     <w:multiLevelType w:val="hybridMultilevel"/>
     <w:tmpl w:val="464C64EE"/>
@@ -1755,7 +3155,273 @@
       </w:pPr>
     </w:lvl>
   </w:abstractNum>
-  <w:abstractNum w:abstractNumId="4" w15:restartNumberingAfterBreak="0">
+  <w:abstractNum w:abstractNumId="9" w15:restartNumberingAfterBreak="0">
+    <w:nsid w:val="5A1E0941"/>
+    <w:multiLevelType w:val="multilevel"/>
+    <w:tmpl w:val="45B218E8"/>
+    <w:lvl w:ilvl="0">
+      <w:start w:val="1"/>
+      <w:numFmt w:val="bullet"/>
+      <w:lvlText w:val=""/>
+      <w:lvlJc w:val="left"/>
+      <w:pPr>
+        <w:tabs>
+          <w:tab w:val="num" w:pos="720"/>
+        </w:tabs>
+        <w:ind w:left="720" w:hanging="360"/>
+      </w:pPr>
+      <w:rPr>
+        <w:rFonts w:ascii="Symbol" w:hAnsi="Symbol" w:hint="default"/>
+        <w:sz w:val="20"/>
+      </w:rPr>
+    </w:lvl>
+    <w:lvl w:ilvl="1" w:tentative="1">
+      <w:start w:val="1"/>
+      <w:numFmt w:val="bullet"/>
+      <w:lvlText w:val="o"/>
+      <w:lvlJc w:val="left"/>
+      <w:pPr>
+        <w:tabs>
+          <w:tab w:val="num" w:pos="1440"/>
+        </w:tabs>
+        <w:ind w:left="1440" w:hanging="360"/>
+      </w:pPr>
+      <w:rPr>
+        <w:rFonts w:ascii="Courier New" w:hAnsi="Courier New" w:hint="default"/>
+        <w:sz w:val="20"/>
+      </w:rPr>
+    </w:lvl>
+    <w:lvl w:ilvl="2" w:tentative="1">
+      <w:start w:val="1"/>
+      <w:numFmt w:val="bullet"/>
+      <w:lvlText w:val=""/>
+      <w:lvlJc w:val="left"/>
+      <w:pPr>
+        <w:tabs>
+          <w:tab w:val="num" w:pos="2160"/>
+        </w:tabs>
+        <w:ind w:left="2160" w:hanging="360"/>
+      </w:pPr>
+      <w:rPr>
+        <w:rFonts w:ascii="Wingdings" w:hAnsi="Wingdings" w:hint="default"/>
+        <w:sz w:val="20"/>
+      </w:rPr>
+    </w:lvl>
+    <w:lvl w:ilvl="3" w:tentative="1">
+      <w:start w:val="1"/>
+      <w:numFmt w:val="bullet"/>
+      <w:lvlText w:val=""/>
+      <w:lvlJc w:val="left"/>
+      <w:pPr>
+        <w:tabs>
+          <w:tab w:val="num" w:pos="2880"/>
+        </w:tabs>
+        <w:ind w:left="2880" w:hanging="360"/>
+      </w:pPr>
+      <w:rPr>
+        <w:rFonts w:ascii="Wingdings" w:hAnsi="Wingdings" w:hint="default"/>
+        <w:sz w:val="20"/>
+      </w:rPr>
+    </w:lvl>
+    <w:lvl w:ilvl="4" w:tentative="1">
+      <w:start w:val="1"/>
+      <w:numFmt w:val="bullet"/>
+      <w:lvlText w:val=""/>
+      <w:lvlJc w:val="left"/>
+      <w:pPr>
+        <w:tabs>
+          <w:tab w:val="num" w:pos="3600"/>
+        </w:tabs>
+        <w:ind w:left="3600" w:hanging="360"/>
+      </w:pPr>
+      <w:rPr>
+        <w:rFonts w:ascii="Wingdings" w:hAnsi="Wingdings" w:hint="default"/>
+        <w:sz w:val="20"/>
+      </w:rPr>
+    </w:lvl>
+    <w:lvl w:ilvl="5" w:tentative="1">
+      <w:start w:val="1"/>
+      <w:numFmt w:val="bullet"/>
+      <w:lvlText w:val=""/>
+      <w:lvlJc w:val="left"/>
+      <w:pPr>
+        <w:tabs>
+          <w:tab w:val="num" w:pos="4320"/>
+        </w:tabs>
+        <w:ind w:left="4320" w:hanging="360"/>
+      </w:pPr>
+      <w:rPr>
+        <w:rFonts w:ascii="Wingdings" w:hAnsi="Wingdings" w:hint="default"/>
+        <w:sz w:val="20"/>
+      </w:rPr>
+    </w:lvl>
+    <w:lvl w:ilvl="6" w:tentative="1">
+      <w:start w:val="1"/>
+      <w:numFmt w:val="bullet"/>
+      <w:lvlText w:val=""/>
+      <w:lvlJc w:val="left"/>
+      <w:pPr>
+        <w:tabs>
+          <w:tab w:val="num" w:pos="5040"/>
+        </w:tabs>
+        <w:ind w:left="5040" w:hanging="360"/>
+      </w:pPr>
+      <w:rPr>
+        <w:rFonts w:ascii="Wingdings" w:hAnsi="Wingdings" w:hint="default"/>
+        <w:sz w:val="20"/>
+      </w:rPr>
+    </w:lvl>
+    <w:lvl w:ilvl="7" w:tentative="1">
+      <w:start w:val="1"/>
+      <w:numFmt w:val="bullet"/>
+      <w:lvlText w:val=""/>
+      <w:lvlJc w:val="left"/>
+      <w:pPr>
+        <w:tabs>
+          <w:tab w:val="num" w:pos="5760"/>
+        </w:tabs>
+        <w:ind w:left="5760" w:hanging="360"/>
+      </w:pPr>
+      <w:rPr>
+        <w:rFonts w:ascii="Wingdings" w:hAnsi="Wingdings" w:hint="default"/>
+        <w:sz w:val="20"/>
+      </w:rPr>
+    </w:lvl>
+    <w:lvl w:ilvl="8" w:tentative="1">
+      <w:start w:val="1"/>
+      <w:numFmt w:val="bullet"/>
+      <w:lvlText w:val=""/>
+      <w:lvlJc w:val="left"/>
+      <w:pPr>
+        <w:tabs>
+          <w:tab w:val="num" w:pos="6480"/>
+        </w:tabs>
+        <w:ind w:left="6480" w:hanging="360"/>
+      </w:pPr>
+      <w:rPr>
+        <w:rFonts w:ascii="Wingdings" w:hAnsi="Wingdings" w:hint="default"/>
+        <w:sz w:val="20"/>
+      </w:rPr>
+    </w:lvl>
+  </w:abstractNum>
+  <w:abstractNum w:abstractNumId="10" w15:restartNumberingAfterBreak="0">
+    <w:nsid w:val="5D29325E"/>
+    <w:multiLevelType w:val="multilevel"/>
+    <w:tmpl w:val="C5746B82"/>
+    <w:lvl w:ilvl="0">
+      <w:start w:val="1"/>
+      <w:numFmt w:val="decimal"/>
+      <w:lvlText w:val="%1."/>
+      <w:lvlJc w:val="left"/>
+      <w:pPr>
+        <w:tabs>
+          <w:tab w:val="num" w:pos="720"/>
+        </w:tabs>
+        <w:ind w:left="720" w:hanging="360"/>
+      </w:pPr>
+    </w:lvl>
+    <w:lvl w:ilvl="1">
+      <w:start w:val="1"/>
+      <w:numFmt w:val="bullet"/>
+      <w:lvlText w:val=""/>
+      <w:lvlJc w:val="left"/>
+      <w:pPr>
+        <w:ind w:left="1440" w:hanging="360"/>
+      </w:pPr>
+      <w:rPr>
+        <w:rFonts w:ascii="Symbol" w:hAnsi="Symbol" w:hint="default"/>
+      </w:rPr>
+    </w:lvl>
+    <w:lvl w:ilvl="2">
+      <w:start w:val="1"/>
+      <w:numFmt w:val="bullet"/>
+      <w:lvlText w:val=""/>
+      <w:lvlJc w:val="left"/>
+      <w:pPr>
+        <w:tabs>
+          <w:tab w:val="num" w:pos="2160"/>
+        </w:tabs>
+        <w:ind w:left="2160" w:hanging="360"/>
+      </w:pPr>
+      <w:rPr>
+        <w:rFonts w:ascii="Wingdings" w:hAnsi="Wingdings" w:hint="default"/>
+        <w:sz w:val="20"/>
+      </w:rPr>
+    </w:lvl>
+    <w:lvl w:ilvl="3">
+      <w:start w:val="1"/>
+      <w:numFmt w:val="decimal"/>
+      <w:lvlText w:val="%4."/>
+      <w:lvlJc w:val="left"/>
+      <w:pPr>
+        <w:tabs>
+          <w:tab w:val="num" w:pos="2880"/>
+        </w:tabs>
+        <w:ind w:left="2880" w:hanging="360"/>
+      </w:pPr>
+    </w:lvl>
+    <w:lvl w:ilvl="4" w:tentative="1">
+      <w:start w:val="1"/>
+      <w:numFmt w:val="decimal"/>
+      <w:lvlText w:val="%5."/>
+      <w:lvlJc w:val="left"/>
+      <w:pPr>
+        <w:tabs>
+          <w:tab w:val="num" w:pos="3600"/>
+        </w:tabs>
+        <w:ind w:left="3600" w:hanging="360"/>
+      </w:pPr>
+    </w:lvl>
+    <w:lvl w:ilvl="5" w:tentative="1">
+      <w:start w:val="1"/>
+      <w:numFmt w:val="decimal"/>
+      <w:lvlText w:val="%6."/>
+      <w:lvlJc w:val="left"/>
+      <w:pPr>
+        <w:tabs>
+          <w:tab w:val="num" w:pos="4320"/>
+        </w:tabs>
+        <w:ind w:left="4320" w:hanging="360"/>
+      </w:pPr>
+    </w:lvl>
+    <w:lvl w:ilvl="6" w:tentative="1">
+      <w:start w:val="1"/>
+      <w:numFmt w:val="decimal"/>
+      <w:lvlText w:val="%7."/>
+      <w:lvlJc w:val="left"/>
+      <w:pPr>
+        <w:tabs>
+          <w:tab w:val="num" w:pos="5040"/>
+        </w:tabs>
+        <w:ind w:left="5040" w:hanging="360"/>
+      </w:pPr>
+    </w:lvl>
+    <w:lvl w:ilvl="7" w:tentative="1">
+      <w:start w:val="1"/>
+      <w:numFmt w:val="decimal"/>
+      <w:lvlText w:val="%8."/>
+      <w:lvlJc w:val="left"/>
+      <w:pPr>
+        <w:tabs>
+          <w:tab w:val="num" w:pos="5760"/>
+        </w:tabs>
+        <w:ind w:left="5760" w:hanging="360"/>
+      </w:pPr>
+    </w:lvl>
+    <w:lvl w:ilvl="8" w:tentative="1">
+      <w:start w:val="1"/>
+      <w:numFmt w:val="decimal"/>
+      <w:lvlText w:val="%9."/>
+      <w:lvlJc w:val="left"/>
+      <w:pPr>
+        <w:tabs>
+          <w:tab w:val="num" w:pos="6480"/>
+        </w:tabs>
+        <w:ind w:left="6480" w:hanging="360"/>
+      </w:pPr>
+    </w:lvl>
+  </w:abstractNum>
+  <w:abstractNum w:abstractNumId="11" w15:restartNumberingAfterBreak="0">
     <w:nsid w:val="5ED84B05"/>
     <w:multiLevelType w:val="multilevel"/>
     <w:tmpl w:val="919A3F58"/>
@@ -1904,7 +3570,124 @@
       </w:rPr>
     </w:lvl>
   </w:abstractNum>
-  <w:abstractNum w:abstractNumId="5" w15:restartNumberingAfterBreak="0">
+  <w:abstractNum w:abstractNumId="12" w15:restartNumberingAfterBreak="0">
+    <w:nsid w:val="629362BC"/>
+    <w:multiLevelType w:val="multilevel"/>
+    <w:tmpl w:val="C5746B82"/>
+    <w:lvl w:ilvl="0">
+      <w:start w:val="1"/>
+      <w:numFmt w:val="decimal"/>
+      <w:lvlText w:val="%1."/>
+      <w:lvlJc w:val="left"/>
+      <w:pPr>
+        <w:tabs>
+          <w:tab w:val="num" w:pos="720"/>
+        </w:tabs>
+        <w:ind w:left="720" w:hanging="360"/>
+      </w:pPr>
+    </w:lvl>
+    <w:lvl w:ilvl="1">
+      <w:start w:val="1"/>
+      <w:numFmt w:val="bullet"/>
+      <w:lvlText w:val=""/>
+      <w:lvlJc w:val="left"/>
+      <w:pPr>
+        <w:ind w:left="1440" w:hanging="360"/>
+      </w:pPr>
+      <w:rPr>
+        <w:rFonts w:ascii="Symbol" w:hAnsi="Symbol" w:hint="default"/>
+      </w:rPr>
+    </w:lvl>
+    <w:lvl w:ilvl="2">
+      <w:start w:val="1"/>
+      <w:numFmt w:val="bullet"/>
+      <w:lvlText w:val=""/>
+      <w:lvlJc w:val="left"/>
+      <w:pPr>
+        <w:tabs>
+          <w:tab w:val="num" w:pos="2160"/>
+        </w:tabs>
+        <w:ind w:left="2160" w:hanging="360"/>
+      </w:pPr>
+      <w:rPr>
+        <w:rFonts w:ascii="Wingdings" w:hAnsi="Wingdings" w:hint="default"/>
+        <w:sz w:val="20"/>
+      </w:rPr>
+    </w:lvl>
+    <w:lvl w:ilvl="3" w:tentative="1">
+      <w:start w:val="1"/>
+      <w:numFmt w:val="decimal"/>
+      <w:lvlText w:val="%4."/>
+      <w:lvlJc w:val="left"/>
+      <w:pPr>
+        <w:tabs>
+          <w:tab w:val="num" w:pos="2880"/>
+        </w:tabs>
+        <w:ind w:left="2880" w:hanging="360"/>
+      </w:pPr>
+    </w:lvl>
+    <w:lvl w:ilvl="4" w:tentative="1">
+      <w:start w:val="1"/>
+      <w:numFmt w:val="decimal"/>
+      <w:lvlText w:val="%5."/>
+      <w:lvlJc w:val="left"/>
+      <w:pPr>
+        <w:tabs>
+          <w:tab w:val="num" w:pos="3600"/>
+        </w:tabs>
+        <w:ind w:left="3600" w:hanging="360"/>
+      </w:pPr>
+    </w:lvl>
+    <w:lvl w:ilvl="5" w:tentative="1">
+      <w:start w:val="1"/>
+      <w:numFmt w:val="decimal"/>
+      <w:lvlText w:val="%6."/>
+      <w:lvlJc w:val="left"/>
+      <w:pPr>
+        <w:tabs>
+          <w:tab w:val="num" w:pos="4320"/>
+        </w:tabs>
+        <w:ind w:left="4320" w:hanging="360"/>
+      </w:pPr>
+    </w:lvl>
+    <w:lvl w:ilvl="6" w:tentative="1">
+      <w:start w:val="1"/>
+      <w:numFmt w:val="decimal"/>
+      <w:lvlText w:val="%7."/>
+      <w:lvlJc w:val="left"/>
+      <w:pPr>
+        <w:tabs>
+          <w:tab w:val="num" w:pos="5040"/>
+        </w:tabs>
+        <w:ind w:left="5040" w:hanging="360"/>
+      </w:pPr>
+    </w:lvl>
+    <w:lvl w:ilvl="7" w:tentative="1">
+      <w:start w:val="1"/>
+      <w:numFmt w:val="decimal"/>
+      <w:lvlText w:val="%8."/>
+      <w:lvlJc w:val="left"/>
+      <w:pPr>
+        <w:tabs>
+          <w:tab w:val="num" w:pos="5760"/>
+        </w:tabs>
+        <w:ind w:left="5760" w:hanging="360"/>
+      </w:pPr>
+    </w:lvl>
+    <w:lvl w:ilvl="8" w:tentative="1">
+      <w:start w:val="1"/>
+      <w:numFmt w:val="decimal"/>
+      <w:lvlText w:val="%9."/>
+      <w:lvlJc w:val="left"/>
+      <w:pPr>
+        <w:tabs>
+          <w:tab w:val="num" w:pos="6480"/>
+        </w:tabs>
+        <w:ind w:left="6480" w:hanging="360"/>
+      </w:pPr>
+    </w:lvl>
+  </w:abstractNum>
+  <w:abstractNum w:abstractNumId="13" w15:restartNumberingAfterBreak="0">
     <w:nsid w:val="63200746"/>
     <w:multiLevelType w:val="multilevel"/>
     <w:tmpl w:val="4F7A81C0"/>
@@ -2021,7 +3804,7 @@
       </w:pPr>
     </w:lvl>
   </w:abstractNum>
-  <w:abstractNum w:abstractNumId="6" w15:restartNumberingAfterBreak="0">
+  <w:abstractNum w:abstractNumId="14" w15:restartNumberingAfterBreak="0">
     <w:nsid w:val="75737E77"/>
     <w:multiLevelType w:val="hybridMultilevel"/>
     <w:tmpl w:val="C77802D4"/>
@@ -2135,24 +3918,48 @@
     </w:lvl>
   </w:abstractNum>
   <w:num w:numId="1" w16cid:durableId="1871718482">
+    <w:abstractNumId w:val="1"/>
+  </w:num>
+  <w:num w:numId="2" w16cid:durableId="552544171">
+    <w:abstractNumId w:val="13"/>
+  </w:num>
+  <w:num w:numId="3" w16cid:durableId="419908550">
+    <w:abstractNumId w:val="4"/>
+  </w:num>
+  <w:num w:numId="4" w16cid:durableId="934675943">
+    <w:abstractNumId w:val="11"/>
+  </w:num>
+  <w:num w:numId="5" w16cid:durableId="890000590">
+    <w:abstractNumId w:val="2"/>
+  </w:num>
+  <w:num w:numId="6" w16cid:durableId="1060204500">
+    <w:abstractNumId w:val="14"/>
+  </w:num>
+  <w:num w:numId="7" w16cid:durableId="1621105807">
+    <w:abstractNumId w:val="8"/>
+  </w:num>
+  <w:num w:numId="8" w16cid:durableId="1104958039">
+    <w:abstractNumId w:val="5"/>
+  </w:num>
+  <w:num w:numId="9" w16cid:durableId="524633416">
+    <w:abstractNumId w:val="6"/>
+  </w:num>
+  <w:num w:numId="10" w16cid:durableId="688532595">
+    <w:abstractNumId w:val="12"/>
+  </w:num>
+  <w:num w:numId="11" w16cid:durableId="1515924646">
     <w:abstractNumId w:val="0"/>
   </w:num>
-  <w:num w:numId="2" w16cid:durableId="552544171">
-    <w:abstractNumId w:val="5"/>
+  <w:num w:numId="12" w16cid:durableId="622151212">
+    <w:abstractNumId w:val="7"/>
   </w:num>
-  <w:num w:numId="3" w16cid:durableId="419908550">
-    <w:abstractNumId w:val="2"/>
+  <w:num w:numId="13" w16cid:durableId="1741902501">
+    <w:abstractNumId w:val="9"/>
   </w:num>
-  <w:num w:numId="4" w16cid:durableId="934675943">
-    <w:abstractNumId w:val="4"/>
+  <w:num w:numId="14" w16cid:durableId="1699231339">
+    <w:abstractNumId w:val="10"/>
   </w:num>
-  <w:num w:numId="5" w16cid:durableId="890000590">
-    <w:abstractNumId w:val="1"/>
-  </w:num>
-  <w:num w:numId="6" w16cid:durableId="1060204500">
-    <w:abstractNumId w:val="6"/>
-  </w:num>
-  <w:num w:numId="7" w16cid:durableId="1621105807">
+  <w:num w:numId="15" w16cid:durableId="2074231457">
     <w:abstractNumId w:val="3"/>
   </w:num>
 </w:numbering>
@@ -2625,6 +4432,7 @@
   <w:style w:type="character" w:default="1" w:styleId="Fontepargpadro">
     <w:name w:val="Default Paragraph Font"/>
     <w:uiPriority w:val="1"/>
+    <w:semiHidden/>
     <w:unhideWhenUsed/>
   </w:style>
   <w:style w:type="table" w:default="1" w:styleId="Tabelanormal">
@@ -2767,6 +4575,15 @@
       <w:sz w:val="26"/>
       <w:szCs w:val="26"/>
     </w:rPr>
+  </w:style>
+  <w:style w:type="paragraph" w:styleId="SemEspaamento">
+    <w:name w:val="No Spacing"/>
+    <w:uiPriority w:val="1"/>
+    <w:qFormat/>
+    <w:rsid w:val="00E76C04"/>
+    <w:pPr>
+      <w:spacing w:after="0" w:line="240" w:lineRule="auto"/>
+    </w:pPr>
   </w:style>
 </w:styles>
 </file>

</xml_diff>